<commit_message>
update revisi ceklist skl & print
</commit_message>
<xml_diff>
--- a/Berkas Daftar Sidang/Berkas Ujian Tugas Akhir/Form_Pernyataan_Revisi_mhs.docx
+++ b/Berkas Daftar Sidang/Berkas Ujian Tugas Akhir/Form_Pernyataan_Revisi_mhs.docx
@@ -1,6 +1,6 @@
 
 <file path=word/document.xml><?xml version="1.0" encoding="utf-8"?>
-<w:document xmlns:wpc="http://schemas.microsoft.com/office/word/2010/wordprocessingCanvas" xmlns:cx="http://schemas.microsoft.com/office/drawing/2014/chartex" xmlns:cx1="http://schemas.microsoft.com/office/drawing/2015/9/8/chartex" xmlns:mc="http://schemas.openxmlformats.org/markup-compatibility/2006" xmlns:o="urn:schemas-microsoft-com:office:office" xmlns:r="http://schemas.openxmlformats.org/officeDocument/2006/relationships" xmlns:m="http://schemas.openxmlformats.org/officeDocument/2006/math" xmlns:v="urn:schemas-microsoft-com:vml" xmlns:wp14="http://schemas.microsoft.com/office/word/2010/wordprocessingDrawing" xmlns:wp="http://schemas.openxmlformats.org/drawingml/2006/wordprocessingDrawing" xmlns:w10="urn:schemas-microsoft-com:office:word" xmlns:w="http://schemas.openxmlformats.org/wordprocessingml/2006/main" xmlns:w14="http://schemas.microsoft.com/office/word/2010/wordml" xmlns:w15="http://schemas.microsoft.com/office/word/2012/wordml" xmlns:w16se="http://schemas.microsoft.com/office/word/2015/wordml/symex" xmlns:wpg="http://schemas.microsoft.com/office/word/2010/wordprocessingGroup" xmlns:wpi="http://schemas.microsoft.com/office/word/2010/wordprocessingInk" xmlns:wne="http://schemas.microsoft.com/office/word/2006/wordml" xmlns:wps="http://schemas.microsoft.com/office/word/2010/wordprocessingShape" mc:Ignorable="w14 w15 w16se wp14">
+<w:document xmlns:wpc="http://schemas.microsoft.com/office/word/2010/wordprocessingCanvas" xmlns:cx="http://schemas.microsoft.com/office/drawing/2014/chartex" xmlns:cx1="http://schemas.microsoft.com/office/drawing/2015/9/8/chartex" xmlns:cx2="http://schemas.microsoft.com/office/drawing/2015/10/21/chartex" xmlns:cx3="http://schemas.microsoft.com/office/drawing/2016/5/9/chartex" xmlns:cx4="http://schemas.microsoft.com/office/drawing/2016/5/10/chartex" xmlns:cx5="http://schemas.microsoft.com/office/drawing/2016/5/11/chartex" xmlns:cx6="http://schemas.microsoft.com/office/drawing/2016/5/12/chartex" xmlns:cx7="http://schemas.microsoft.com/office/drawing/2016/5/13/chartex" xmlns:cx8="http://schemas.microsoft.com/office/drawing/2016/5/14/chartex" xmlns:mc="http://schemas.openxmlformats.org/markup-compatibility/2006" xmlns:aink="http://schemas.microsoft.com/office/drawing/2016/ink" xmlns:am3d="http://schemas.microsoft.com/office/drawing/2017/model3d" xmlns:o="urn:schemas-microsoft-com:office:office" xmlns:r="http://schemas.openxmlformats.org/officeDocument/2006/relationships" xmlns:m="http://schemas.openxmlformats.org/officeDocument/2006/math" xmlns:v="urn:schemas-microsoft-com:vml" xmlns:wp14="http://schemas.microsoft.com/office/word/2010/wordprocessingDrawing" xmlns:wp="http://schemas.openxmlformats.org/drawingml/2006/wordprocessingDrawing" xmlns:w10="urn:schemas-microsoft-com:office:word" xmlns:w="http://schemas.openxmlformats.org/wordprocessingml/2006/main" xmlns:w14="http://schemas.microsoft.com/office/word/2010/wordml" xmlns:w15="http://schemas.microsoft.com/office/word/2012/wordml" xmlns:w16cex="http://schemas.microsoft.com/office/word/2018/wordml/cex" xmlns:w16cid="http://schemas.microsoft.com/office/word/2016/wordml/cid" xmlns:w16="http://schemas.microsoft.com/office/word/2018/wordml" xmlns:w16se="http://schemas.microsoft.com/office/word/2015/wordml/symex" xmlns:wpg="http://schemas.microsoft.com/office/word/2010/wordprocessingGroup" xmlns:wpi="http://schemas.microsoft.com/office/word/2010/wordprocessingInk" xmlns:wne="http://schemas.microsoft.com/office/word/2006/wordml" xmlns:wps="http://schemas.microsoft.com/office/word/2010/wordprocessingShape" mc:Ignorable="w14 w15 w16se w16cid w16 w16cex wp14">
   <w:body>
     <w:p>
       <w:pPr>
@@ -206,7 +206,7 @@
           <w:lang w:val="id-ID" w:eastAsia="id-ID"/>
         </w:rPr>
         <w:drawing>
-          <wp:anchor distT="0" distB="0" distL="114300" distR="114300" simplePos="0" relativeHeight="251657216" behindDoc="1" locked="0" layoutInCell="1" allowOverlap="1">
+          <wp:anchor distT="0" distB="0" distL="114300" distR="114300" simplePos="0" relativeHeight="251657216" behindDoc="1" locked="0" layoutInCell="1" allowOverlap="1" wp14:anchorId="6BB938AE" wp14:editId="3BC069C4">
             <wp:simplePos x="0" y="0"/>
             <wp:positionH relativeFrom="page">
               <wp:posOffset>784860</wp:posOffset>
@@ -363,12 +363,21 @@
         </w:rPr>
         <w:t xml:space="preserve"> </w:t>
       </w:r>
-      <w:r>
-        <w:rPr>
-          <w:sz w:val="23"/>
-          <w:szCs w:val="23"/>
-        </w:rPr>
-        <w:t xml:space="preserve">Mahasiswa        </w:t>
+      <w:proofErr w:type="spellStart"/>
+      <w:r>
+        <w:rPr>
+          <w:sz w:val="23"/>
+          <w:szCs w:val="23"/>
+        </w:rPr>
+        <w:t>Mahasiswa</w:t>
+      </w:r>
+      <w:proofErr w:type="spellEnd"/>
+      <w:r>
+        <w:rPr>
+          <w:sz w:val="23"/>
+          <w:szCs w:val="23"/>
+        </w:rPr>
+        <w:t xml:space="preserve">        </w:t>
       </w:r>
       <w:r>
         <w:rPr>
@@ -399,8 +408,18 @@
           <w:sz w:val="23"/>
           <w:szCs w:val="23"/>
         </w:rPr>
-        <w:t>I Made Wardana</w:t>
-      </w:r>
+        <w:t xml:space="preserve">I Made </w:t>
+      </w:r>
+      <w:proofErr w:type="spellStart"/>
+      <w:r>
+        <w:rPr>
+          <w:spacing w:val="5"/>
+          <w:sz w:val="23"/>
+          <w:szCs w:val="23"/>
+        </w:rPr>
+        <w:t>Wardana</w:t>
+      </w:r>
+      <w:proofErr w:type="spellEnd"/>
     </w:p>
     <w:p>
       <w:pPr>
@@ -460,6 +479,7 @@
           <w:szCs w:val="23"/>
         </w:rPr>
       </w:pPr>
+      <w:proofErr w:type="spellStart"/>
       <w:r>
         <w:rPr>
           <w:sz w:val="23"/>
@@ -467,6 +487,7 @@
         </w:rPr>
         <w:t>Judul</w:t>
       </w:r>
+      <w:proofErr w:type="spellEnd"/>
       <w:r>
         <w:rPr>
           <w:spacing w:val="6"/>
@@ -475,6 +496,7 @@
         </w:rPr>
         <w:t xml:space="preserve"> </w:t>
       </w:r>
+      <w:proofErr w:type="spellStart"/>
       <w:r>
         <w:rPr>
           <w:sz w:val="23"/>
@@ -482,6 +504,7 @@
         </w:rPr>
         <w:t>Tugas</w:t>
       </w:r>
+      <w:proofErr w:type="spellEnd"/>
       <w:r>
         <w:rPr>
           <w:spacing w:val="7"/>
@@ -490,12 +513,21 @@
         </w:rPr>
         <w:t xml:space="preserve"> </w:t>
       </w:r>
-      <w:r>
-        <w:rPr>
-          <w:sz w:val="23"/>
-          <w:szCs w:val="23"/>
-        </w:rPr>
-        <w:t xml:space="preserve">Akhir      </w:t>
+      <w:proofErr w:type="spellStart"/>
+      <w:r>
+        <w:rPr>
+          <w:sz w:val="23"/>
+          <w:szCs w:val="23"/>
+        </w:rPr>
+        <w:t>Akhir</w:t>
+      </w:r>
+      <w:proofErr w:type="spellEnd"/>
+      <w:r>
+        <w:rPr>
+          <w:sz w:val="23"/>
+          <w:szCs w:val="23"/>
+        </w:rPr>
+        <w:t xml:space="preserve">      </w:t>
       </w:r>
       <w:r>
         <w:rPr>
@@ -520,13 +552,113 @@
         </w:rPr>
         <w:t xml:space="preserve"> </w:t>
       </w:r>
-      <w:r>
-        <w:rPr>
-          <w:spacing w:val="5"/>
-          <w:sz w:val="23"/>
-          <w:szCs w:val="23"/>
-        </w:rPr>
-        <w:t xml:space="preserve">Implementasi Ontologi Semantik pada Rancang Bangun Sistem </w:t>
+      <w:proofErr w:type="spellStart"/>
+      <w:r>
+        <w:rPr>
+          <w:spacing w:val="5"/>
+          <w:sz w:val="23"/>
+          <w:szCs w:val="23"/>
+        </w:rPr>
+        <w:t>Implementasi</w:t>
+      </w:r>
+      <w:proofErr w:type="spellEnd"/>
+      <w:r>
+        <w:rPr>
+          <w:spacing w:val="5"/>
+          <w:sz w:val="23"/>
+          <w:szCs w:val="23"/>
+        </w:rPr>
+        <w:t xml:space="preserve"> </w:t>
+      </w:r>
+      <w:proofErr w:type="spellStart"/>
+      <w:r>
+        <w:rPr>
+          <w:spacing w:val="5"/>
+          <w:sz w:val="23"/>
+          <w:szCs w:val="23"/>
+        </w:rPr>
+        <w:t>Ontologi</w:t>
+      </w:r>
+      <w:proofErr w:type="spellEnd"/>
+      <w:r>
+        <w:rPr>
+          <w:spacing w:val="5"/>
+          <w:sz w:val="23"/>
+          <w:szCs w:val="23"/>
+        </w:rPr>
+        <w:t xml:space="preserve"> </w:t>
+      </w:r>
+      <w:proofErr w:type="spellStart"/>
+      <w:r>
+        <w:rPr>
+          <w:spacing w:val="5"/>
+          <w:sz w:val="23"/>
+          <w:szCs w:val="23"/>
+        </w:rPr>
+        <w:t>Semantik</w:t>
+      </w:r>
+      <w:proofErr w:type="spellEnd"/>
+      <w:r>
+        <w:rPr>
+          <w:spacing w:val="5"/>
+          <w:sz w:val="23"/>
+          <w:szCs w:val="23"/>
+        </w:rPr>
+        <w:t xml:space="preserve"> pada </w:t>
+      </w:r>
+      <w:proofErr w:type="spellStart"/>
+      <w:r>
+        <w:rPr>
+          <w:spacing w:val="5"/>
+          <w:sz w:val="23"/>
+          <w:szCs w:val="23"/>
+        </w:rPr>
+        <w:t>Rancang</w:t>
+      </w:r>
+      <w:proofErr w:type="spellEnd"/>
+      <w:r>
+        <w:rPr>
+          <w:spacing w:val="5"/>
+          <w:sz w:val="23"/>
+          <w:szCs w:val="23"/>
+        </w:rPr>
+        <w:t xml:space="preserve"> </w:t>
+      </w:r>
+      <w:proofErr w:type="spellStart"/>
+      <w:r>
+        <w:rPr>
+          <w:spacing w:val="5"/>
+          <w:sz w:val="23"/>
+          <w:szCs w:val="23"/>
+        </w:rPr>
+        <w:t>Bangun</w:t>
+      </w:r>
+      <w:proofErr w:type="spellEnd"/>
+      <w:r>
+        <w:rPr>
+          <w:spacing w:val="5"/>
+          <w:sz w:val="23"/>
+          <w:szCs w:val="23"/>
+        </w:rPr>
+        <w:t xml:space="preserve"> </w:t>
+      </w:r>
+      <w:proofErr w:type="spellStart"/>
+      <w:r>
+        <w:rPr>
+          <w:spacing w:val="5"/>
+          <w:sz w:val="23"/>
+          <w:szCs w:val="23"/>
+        </w:rPr>
+        <w:t>Sistem</w:t>
+      </w:r>
+      <w:proofErr w:type="spellEnd"/>
+      <w:r>
+        <w:rPr>
+          <w:spacing w:val="5"/>
+          <w:sz w:val="23"/>
+          <w:szCs w:val="23"/>
+        </w:rPr>
+        <w:t xml:space="preserve"> </w:t>
       </w:r>
     </w:p>
     <w:p>
@@ -546,13 +678,59 @@
         </w:rPr>
         <w:t xml:space="preserve">     </w:t>
       </w:r>
-      <w:r>
-        <w:rPr>
-          <w:spacing w:val="5"/>
-          <w:sz w:val="23"/>
-          <w:szCs w:val="23"/>
-        </w:rPr>
-        <w:t>Manajemen Pengetahuan Gamelan Bali Berbasis Web</w:t>
+      <w:proofErr w:type="spellStart"/>
+      <w:r>
+        <w:rPr>
+          <w:spacing w:val="5"/>
+          <w:sz w:val="23"/>
+          <w:szCs w:val="23"/>
+        </w:rPr>
+        <w:t>Manajemen</w:t>
+      </w:r>
+      <w:proofErr w:type="spellEnd"/>
+      <w:r>
+        <w:rPr>
+          <w:spacing w:val="5"/>
+          <w:sz w:val="23"/>
+          <w:szCs w:val="23"/>
+        </w:rPr>
+        <w:t xml:space="preserve"> </w:t>
+      </w:r>
+      <w:proofErr w:type="spellStart"/>
+      <w:r>
+        <w:rPr>
+          <w:spacing w:val="5"/>
+          <w:sz w:val="23"/>
+          <w:szCs w:val="23"/>
+        </w:rPr>
+        <w:t>Pengetahuan</w:t>
+      </w:r>
+      <w:proofErr w:type="spellEnd"/>
+      <w:r>
+        <w:rPr>
+          <w:spacing w:val="5"/>
+          <w:sz w:val="23"/>
+          <w:szCs w:val="23"/>
+        </w:rPr>
+        <w:t xml:space="preserve"> Gamelan Bali </w:t>
+      </w:r>
+      <w:proofErr w:type="spellStart"/>
+      <w:r>
+        <w:rPr>
+          <w:spacing w:val="5"/>
+          <w:sz w:val="23"/>
+          <w:szCs w:val="23"/>
+        </w:rPr>
+        <w:t>Berbasis</w:t>
+      </w:r>
+      <w:proofErr w:type="spellEnd"/>
+      <w:r>
+        <w:rPr>
+          <w:spacing w:val="5"/>
+          <w:sz w:val="23"/>
+          <w:szCs w:val="23"/>
+        </w:rPr>
+        <w:t xml:space="preserve"> Web</w:t>
       </w:r>
     </w:p>
     <w:p>
@@ -574,6 +752,7 @@
           <w:szCs w:val="23"/>
         </w:rPr>
       </w:pPr>
+      <w:proofErr w:type="spellStart"/>
       <w:r>
         <w:rPr>
           <w:sz w:val="23"/>
@@ -581,6 +760,7 @@
         </w:rPr>
         <w:t>Pembimbing</w:t>
       </w:r>
+      <w:proofErr w:type="spellEnd"/>
       <w:r>
         <w:rPr>
           <w:spacing w:val="13"/>
@@ -619,13 +799,32 @@
         </w:rPr>
         <w:t xml:space="preserve"> </w:t>
       </w:r>
-      <w:r>
-        <w:rPr>
-          <w:spacing w:val="5"/>
-          <w:sz w:val="23"/>
-          <w:szCs w:val="23"/>
-        </w:rPr>
-        <w:t>Cokorda Rai Adi Prama</w:t>
+      <w:proofErr w:type="spellStart"/>
+      <w:r>
+        <w:rPr>
+          <w:spacing w:val="5"/>
+          <w:sz w:val="23"/>
+          <w:szCs w:val="23"/>
+        </w:rPr>
+        <w:t>Cokorda</w:t>
+      </w:r>
+      <w:proofErr w:type="spellEnd"/>
+      <w:r>
+        <w:rPr>
+          <w:spacing w:val="5"/>
+          <w:sz w:val="23"/>
+          <w:szCs w:val="23"/>
+        </w:rPr>
+        <w:t xml:space="preserve"> Rai Adi </w:t>
+      </w:r>
+      <w:proofErr w:type="spellStart"/>
+      <w:r>
+        <w:rPr>
+          <w:spacing w:val="5"/>
+          <w:sz w:val="23"/>
+          <w:szCs w:val="23"/>
+        </w:rPr>
+        <w:t>Prama</w:t>
       </w:r>
       <w:r>
         <w:rPr>
@@ -641,7 +840,16 @@
           <w:sz w:val="23"/>
           <w:szCs w:val="23"/>
         </w:rPr>
-        <w:t>tha, S.T., M.M., Ph.D</w:t>
+        <w:t>tha</w:t>
+      </w:r>
+      <w:proofErr w:type="spellEnd"/>
+      <w:r>
+        <w:rPr>
+          <w:spacing w:val="5"/>
+          <w:sz w:val="23"/>
+          <w:szCs w:val="23"/>
+        </w:rPr>
+        <w:t>, S.T., M.M., Ph.D</w:t>
       </w:r>
       <w:r>
         <w:rPr>
@@ -661,6 +869,7 @@
           <w:szCs w:val="23"/>
         </w:rPr>
       </w:pPr>
+      <w:proofErr w:type="spellStart"/>
       <w:r>
         <w:rPr>
           <w:sz w:val="23"/>
@@ -668,6 +877,7 @@
         </w:rPr>
         <w:t>Pembimbing</w:t>
       </w:r>
+      <w:proofErr w:type="spellEnd"/>
       <w:r>
         <w:rPr>
           <w:spacing w:val="13"/>
@@ -712,7 +922,79 @@
           <w:sz w:val="23"/>
           <w:szCs w:val="23"/>
         </w:rPr>
-        <w:t>Ida Bagus Gede Dwidasmara, S.Kom.,</w:t>
+        <w:t xml:space="preserve">Ida </w:t>
+      </w:r>
+      <w:proofErr w:type="spellStart"/>
+      <w:r>
+        <w:rPr>
+          <w:spacing w:val="5"/>
+          <w:sz w:val="23"/>
+          <w:szCs w:val="23"/>
+        </w:rPr>
+        <w:t>Bagus</w:t>
+      </w:r>
+      <w:proofErr w:type="spellEnd"/>
+      <w:r>
+        <w:rPr>
+          <w:spacing w:val="5"/>
+          <w:sz w:val="23"/>
+          <w:szCs w:val="23"/>
+        </w:rPr>
+        <w:t xml:space="preserve"> </w:t>
+      </w:r>
+      <w:proofErr w:type="spellStart"/>
+      <w:r>
+        <w:rPr>
+          <w:spacing w:val="5"/>
+          <w:sz w:val="23"/>
+          <w:szCs w:val="23"/>
+        </w:rPr>
+        <w:t>Gede</w:t>
+      </w:r>
+      <w:proofErr w:type="spellEnd"/>
+      <w:r>
+        <w:rPr>
+          <w:spacing w:val="5"/>
+          <w:sz w:val="23"/>
+          <w:szCs w:val="23"/>
+        </w:rPr>
+        <w:t xml:space="preserve"> </w:t>
+      </w:r>
+      <w:proofErr w:type="spellStart"/>
+      <w:r>
+        <w:rPr>
+          <w:spacing w:val="5"/>
+          <w:sz w:val="23"/>
+          <w:szCs w:val="23"/>
+        </w:rPr>
+        <w:t>Dwidasmara</w:t>
+      </w:r>
+      <w:proofErr w:type="spellEnd"/>
+      <w:r>
+        <w:rPr>
+          <w:spacing w:val="5"/>
+          <w:sz w:val="23"/>
+          <w:szCs w:val="23"/>
+        </w:rPr>
+        <w:t xml:space="preserve">, </w:t>
+      </w:r>
+      <w:proofErr w:type="spellStart"/>
+      <w:r>
+        <w:rPr>
+          <w:spacing w:val="5"/>
+          <w:sz w:val="23"/>
+          <w:szCs w:val="23"/>
+        </w:rPr>
+        <w:t>S.Kom</w:t>
+      </w:r>
+      <w:proofErr w:type="spellEnd"/>
+      <w:r>
+        <w:rPr>
+          <w:spacing w:val="5"/>
+          <w:sz w:val="23"/>
+          <w:szCs w:val="23"/>
+        </w:rPr>
+        <w:t>.,</w:t>
       </w:r>
       <w:r>
         <w:rPr>
@@ -740,27 +1022,173 @@
           <w:szCs w:val="22"/>
         </w:rPr>
       </w:pPr>
-      <w:r>
-        <w:rPr>
-          <w:sz w:val="22"/>
-          <w:szCs w:val="22"/>
-        </w:rPr>
-        <w:t>Dengan ini menyatakan siap melakukan revis</w:t>
-      </w:r>
-      <w:r>
-        <w:rPr>
-          <w:sz w:val="22"/>
-          <w:szCs w:val="22"/>
-        </w:rPr>
-        <w:t>i proposal tugas akhir selama 21</w:t>
-      </w:r>
-      <w:r>
-        <w:rPr>
-          <w:sz w:val="22"/>
-          <w:szCs w:val="22"/>
-        </w:rPr>
-        <w:t xml:space="preserve"> hari</w:t>
-      </w:r>
+      <w:proofErr w:type="spellStart"/>
+      <w:r>
+        <w:rPr>
+          <w:sz w:val="22"/>
+          <w:szCs w:val="22"/>
+        </w:rPr>
+        <w:t>Dengan</w:t>
+      </w:r>
+      <w:proofErr w:type="spellEnd"/>
+      <w:r>
+        <w:rPr>
+          <w:sz w:val="22"/>
+          <w:szCs w:val="22"/>
+        </w:rPr>
+        <w:t xml:space="preserve"> </w:t>
+      </w:r>
+      <w:proofErr w:type="spellStart"/>
+      <w:r>
+        <w:rPr>
+          <w:sz w:val="22"/>
+          <w:szCs w:val="22"/>
+        </w:rPr>
+        <w:t>ini</w:t>
+      </w:r>
+      <w:proofErr w:type="spellEnd"/>
+      <w:r>
+        <w:rPr>
+          <w:sz w:val="22"/>
+          <w:szCs w:val="22"/>
+        </w:rPr>
+        <w:t xml:space="preserve"> </w:t>
+      </w:r>
+      <w:proofErr w:type="spellStart"/>
+      <w:r>
+        <w:rPr>
+          <w:sz w:val="22"/>
+          <w:szCs w:val="22"/>
+        </w:rPr>
+        <w:t>menyatakan</w:t>
+      </w:r>
+      <w:proofErr w:type="spellEnd"/>
+      <w:r>
+        <w:rPr>
+          <w:sz w:val="22"/>
+          <w:szCs w:val="22"/>
+        </w:rPr>
+        <w:t xml:space="preserve"> </w:t>
+      </w:r>
+      <w:proofErr w:type="spellStart"/>
+      <w:r>
+        <w:rPr>
+          <w:sz w:val="22"/>
+          <w:szCs w:val="22"/>
+        </w:rPr>
+        <w:t>siap</w:t>
+      </w:r>
+      <w:proofErr w:type="spellEnd"/>
+      <w:r>
+        <w:rPr>
+          <w:sz w:val="22"/>
+          <w:szCs w:val="22"/>
+        </w:rPr>
+        <w:t xml:space="preserve"> </w:t>
+      </w:r>
+      <w:proofErr w:type="spellStart"/>
+      <w:r>
+        <w:rPr>
+          <w:sz w:val="22"/>
+          <w:szCs w:val="22"/>
+        </w:rPr>
+        <w:t>melakukan</w:t>
+      </w:r>
+      <w:proofErr w:type="spellEnd"/>
+      <w:r>
+        <w:rPr>
+          <w:sz w:val="22"/>
+          <w:szCs w:val="22"/>
+        </w:rPr>
+        <w:t xml:space="preserve"> </w:t>
+      </w:r>
+      <w:proofErr w:type="spellStart"/>
+      <w:r>
+        <w:rPr>
+          <w:sz w:val="22"/>
+          <w:szCs w:val="22"/>
+        </w:rPr>
+        <w:t>revis</w:t>
+      </w:r>
+      <w:r>
+        <w:rPr>
+          <w:sz w:val="22"/>
+          <w:szCs w:val="22"/>
+        </w:rPr>
+        <w:t>i</w:t>
+      </w:r>
+      <w:proofErr w:type="spellEnd"/>
+      <w:r>
+        <w:rPr>
+          <w:sz w:val="22"/>
+          <w:szCs w:val="22"/>
+        </w:rPr>
+        <w:t xml:space="preserve"> </w:t>
+      </w:r>
+      <w:proofErr w:type="spellStart"/>
+      <w:r>
+        <w:rPr>
+          <w:sz w:val="22"/>
+          <w:szCs w:val="22"/>
+        </w:rPr>
+        <w:t>tugas</w:t>
+      </w:r>
+      <w:proofErr w:type="spellEnd"/>
+      <w:r>
+        <w:rPr>
+          <w:sz w:val="22"/>
+          <w:szCs w:val="22"/>
+        </w:rPr>
+        <w:t xml:space="preserve"> </w:t>
+      </w:r>
+      <w:proofErr w:type="spellStart"/>
+      <w:r>
+        <w:rPr>
+          <w:sz w:val="22"/>
+          <w:szCs w:val="22"/>
+        </w:rPr>
+        <w:t>akhir</w:t>
+      </w:r>
+      <w:proofErr w:type="spellEnd"/>
+      <w:r>
+        <w:rPr>
+          <w:sz w:val="22"/>
+          <w:szCs w:val="22"/>
+        </w:rPr>
+        <w:t xml:space="preserve"> </w:t>
+      </w:r>
+      <w:proofErr w:type="spellStart"/>
+      <w:r>
+        <w:rPr>
+          <w:sz w:val="22"/>
+          <w:szCs w:val="22"/>
+        </w:rPr>
+        <w:t>selama</w:t>
+      </w:r>
+      <w:proofErr w:type="spellEnd"/>
+      <w:r>
+        <w:rPr>
+          <w:sz w:val="22"/>
+          <w:szCs w:val="22"/>
+        </w:rPr>
+        <w:t xml:space="preserve"> 21</w:t>
+      </w:r>
+      <w:r>
+        <w:rPr>
+          <w:sz w:val="22"/>
+          <w:szCs w:val="22"/>
+        </w:rPr>
+        <w:t xml:space="preserve"> </w:t>
+      </w:r>
+      <w:proofErr w:type="spellStart"/>
+      <w:r>
+        <w:rPr>
+          <w:sz w:val="22"/>
+          <w:szCs w:val="22"/>
+        </w:rPr>
+        <w:t>hari</w:t>
+      </w:r>
+      <w:proofErr w:type="spellEnd"/>
       <w:r>
         <w:rPr>
           <w:sz w:val="22"/>
@@ -768,30 +1196,461 @@
         </w:rPr>
         <w:t xml:space="preserve">, </w:t>
       </w:r>
-      <w:r>
-        <w:rPr>
-          <w:sz w:val="22"/>
-          <w:szCs w:val="22"/>
-        </w:rPr>
-        <w:t xml:space="preserve"> dari </w:t>
-      </w:r>
-    </w:p>
-    <w:p>
-      <w:pPr>
-        <w:spacing w:line="276" w:lineRule="auto"/>
-        <w:jc w:val="both"/>
-        <w:rPr>
-          <w:sz w:val="22"/>
-          <w:szCs w:val="22"/>
-        </w:rPr>
-      </w:pPr>
-      <w:r>
-        <w:rPr>
-          <w:sz w:val="22"/>
-          <w:szCs w:val="22"/>
-        </w:rPr>
-        <w:t>tanggal                             sampai tanggal                           , jika dalam waktu yang ditentukan belum menyelesaikan revisi proposal maka saya siap dikenakan sanksi untuk mengulang kembali Ujian Proposal Tugas Akhir dengan Topik yang baru</w:t>
-      </w:r>
+      <w:proofErr w:type="spellStart"/>
+      <w:r>
+        <w:rPr>
+          <w:sz w:val="22"/>
+          <w:szCs w:val="22"/>
+        </w:rPr>
+        <w:t>dari</w:t>
+      </w:r>
+      <w:proofErr w:type="spellEnd"/>
+      <w:r>
+        <w:rPr>
+          <w:sz w:val="22"/>
+          <w:szCs w:val="22"/>
+        </w:rPr>
+        <w:t xml:space="preserve"> </w:t>
+      </w:r>
+      <w:proofErr w:type="spellStart"/>
+      <w:r>
+        <w:rPr>
+          <w:sz w:val="22"/>
+          <w:szCs w:val="22"/>
+        </w:rPr>
+        <w:t>tanggal</w:t>
+      </w:r>
+      <w:proofErr w:type="spellEnd"/>
+      <w:r>
+        <w:rPr>
+          <w:sz w:val="22"/>
+          <w:szCs w:val="22"/>
+        </w:rPr>
+        <w:t xml:space="preserve"> </w:t>
+      </w:r>
+      <w:r>
+        <w:rPr>
+          <w:sz w:val="22"/>
+          <w:szCs w:val="22"/>
+        </w:rPr>
+        <w:t xml:space="preserve">17 </w:t>
+      </w:r>
+      <w:proofErr w:type="spellStart"/>
+      <w:r>
+        <w:rPr>
+          <w:sz w:val="22"/>
+          <w:szCs w:val="22"/>
+        </w:rPr>
+        <w:t>Juni</w:t>
+      </w:r>
+      <w:proofErr w:type="spellEnd"/>
+      <w:r>
+        <w:rPr>
+          <w:sz w:val="22"/>
+          <w:szCs w:val="22"/>
+        </w:rPr>
+        <w:t xml:space="preserve"> 2020</w:t>
+      </w:r>
+      <w:r>
+        <w:rPr>
+          <w:sz w:val="22"/>
+          <w:szCs w:val="22"/>
+        </w:rPr>
+        <w:t xml:space="preserve"> </w:t>
+      </w:r>
+      <w:proofErr w:type="spellStart"/>
+      <w:r>
+        <w:rPr>
+          <w:sz w:val="22"/>
+          <w:szCs w:val="22"/>
+        </w:rPr>
+        <w:t>sampai</w:t>
+      </w:r>
+      <w:proofErr w:type="spellEnd"/>
+      <w:r>
+        <w:rPr>
+          <w:sz w:val="22"/>
+          <w:szCs w:val="22"/>
+        </w:rPr>
+        <w:t xml:space="preserve"> </w:t>
+      </w:r>
+      <w:proofErr w:type="spellStart"/>
+      <w:r>
+        <w:rPr>
+          <w:sz w:val="22"/>
+          <w:szCs w:val="22"/>
+        </w:rPr>
+        <w:t>tanggal</w:t>
+      </w:r>
+      <w:proofErr w:type="spellEnd"/>
+      <w:r>
+        <w:rPr>
+          <w:sz w:val="22"/>
+          <w:szCs w:val="22"/>
+        </w:rPr>
+        <w:t xml:space="preserve"> </w:t>
+      </w:r>
+      <w:r>
+        <w:rPr>
+          <w:sz w:val="22"/>
+          <w:szCs w:val="22"/>
+        </w:rPr>
+        <w:t xml:space="preserve">16 </w:t>
+      </w:r>
+      <w:proofErr w:type="spellStart"/>
+      <w:r>
+        <w:rPr>
+          <w:sz w:val="22"/>
+          <w:szCs w:val="22"/>
+        </w:rPr>
+        <w:t>Juli</w:t>
+      </w:r>
+      <w:proofErr w:type="spellEnd"/>
+      <w:r>
+        <w:rPr>
+          <w:sz w:val="22"/>
+          <w:szCs w:val="22"/>
+        </w:rPr>
+        <w:t xml:space="preserve"> 2020</w:t>
+      </w:r>
+      <w:r>
+        <w:rPr>
+          <w:sz w:val="22"/>
+          <w:szCs w:val="22"/>
+        </w:rPr>
+        <w:t xml:space="preserve">, </w:t>
+      </w:r>
+      <w:proofErr w:type="spellStart"/>
+      <w:r>
+        <w:rPr>
+          <w:sz w:val="22"/>
+          <w:szCs w:val="22"/>
+        </w:rPr>
+        <w:t>jika</w:t>
+      </w:r>
+      <w:proofErr w:type="spellEnd"/>
+      <w:r>
+        <w:rPr>
+          <w:sz w:val="22"/>
+          <w:szCs w:val="22"/>
+        </w:rPr>
+        <w:t xml:space="preserve"> </w:t>
+      </w:r>
+      <w:proofErr w:type="spellStart"/>
+      <w:r>
+        <w:rPr>
+          <w:sz w:val="22"/>
+          <w:szCs w:val="22"/>
+        </w:rPr>
+        <w:t>dalam</w:t>
+      </w:r>
+      <w:proofErr w:type="spellEnd"/>
+      <w:r>
+        <w:rPr>
+          <w:sz w:val="22"/>
+          <w:szCs w:val="22"/>
+        </w:rPr>
+        <w:t xml:space="preserve"> </w:t>
+      </w:r>
+      <w:proofErr w:type="spellStart"/>
+      <w:r>
+        <w:rPr>
+          <w:sz w:val="22"/>
+          <w:szCs w:val="22"/>
+        </w:rPr>
+        <w:t>waktu</w:t>
+      </w:r>
+      <w:proofErr w:type="spellEnd"/>
+      <w:r>
+        <w:rPr>
+          <w:sz w:val="22"/>
+          <w:szCs w:val="22"/>
+        </w:rPr>
+        <w:t xml:space="preserve"> yang </w:t>
+      </w:r>
+      <w:proofErr w:type="spellStart"/>
+      <w:r>
+        <w:rPr>
+          <w:sz w:val="22"/>
+          <w:szCs w:val="22"/>
+        </w:rPr>
+        <w:t>ditentukan</w:t>
+      </w:r>
+      <w:proofErr w:type="spellEnd"/>
+      <w:r>
+        <w:rPr>
+          <w:sz w:val="22"/>
+          <w:szCs w:val="22"/>
+        </w:rPr>
+        <w:t xml:space="preserve"> </w:t>
+      </w:r>
+      <w:proofErr w:type="spellStart"/>
+      <w:r>
+        <w:rPr>
+          <w:sz w:val="22"/>
+          <w:szCs w:val="22"/>
+        </w:rPr>
+        <w:t>belum</w:t>
+      </w:r>
+      <w:proofErr w:type="spellEnd"/>
+      <w:r>
+        <w:rPr>
+          <w:sz w:val="22"/>
+          <w:szCs w:val="22"/>
+        </w:rPr>
+        <w:t xml:space="preserve"> </w:t>
+      </w:r>
+      <w:proofErr w:type="spellStart"/>
+      <w:r>
+        <w:rPr>
+          <w:sz w:val="22"/>
+          <w:szCs w:val="22"/>
+        </w:rPr>
+        <w:t>menyelesaikan</w:t>
+      </w:r>
+      <w:proofErr w:type="spellEnd"/>
+      <w:r>
+        <w:rPr>
+          <w:sz w:val="22"/>
+          <w:szCs w:val="22"/>
+        </w:rPr>
+        <w:t xml:space="preserve"> </w:t>
+      </w:r>
+      <w:proofErr w:type="spellStart"/>
+      <w:r>
+        <w:rPr>
+          <w:sz w:val="22"/>
+          <w:szCs w:val="22"/>
+        </w:rPr>
+        <w:t>revisi</w:t>
+      </w:r>
+      <w:proofErr w:type="spellEnd"/>
+      <w:r>
+        <w:rPr>
+          <w:sz w:val="22"/>
+          <w:szCs w:val="22"/>
+        </w:rPr>
+        <w:t xml:space="preserve"> </w:t>
+      </w:r>
+      <w:bookmarkStart w:id="0" w:name="_GoBack"/>
+      <w:bookmarkEnd w:id="0"/>
+      <w:proofErr w:type="spellStart"/>
+      <w:r>
+        <w:rPr>
+          <w:sz w:val="22"/>
+          <w:szCs w:val="22"/>
+        </w:rPr>
+        <w:t>maka</w:t>
+      </w:r>
+      <w:proofErr w:type="spellEnd"/>
+      <w:r>
+        <w:rPr>
+          <w:sz w:val="22"/>
+          <w:szCs w:val="22"/>
+        </w:rPr>
+        <w:t xml:space="preserve"> </w:t>
+      </w:r>
+      <w:proofErr w:type="spellStart"/>
+      <w:r>
+        <w:rPr>
+          <w:sz w:val="22"/>
+          <w:szCs w:val="22"/>
+        </w:rPr>
+        <w:t>saya</w:t>
+      </w:r>
+      <w:proofErr w:type="spellEnd"/>
+      <w:r>
+        <w:rPr>
+          <w:sz w:val="22"/>
+          <w:szCs w:val="22"/>
+        </w:rPr>
+        <w:t xml:space="preserve"> </w:t>
+      </w:r>
+      <w:proofErr w:type="spellStart"/>
+      <w:r>
+        <w:rPr>
+          <w:sz w:val="22"/>
+          <w:szCs w:val="22"/>
+        </w:rPr>
+        <w:t>siap</w:t>
+      </w:r>
+      <w:proofErr w:type="spellEnd"/>
+      <w:r>
+        <w:rPr>
+          <w:sz w:val="22"/>
+          <w:szCs w:val="22"/>
+        </w:rPr>
+        <w:t xml:space="preserve"> </w:t>
+      </w:r>
+      <w:proofErr w:type="spellStart"/>
+      <w:r>
+        <w:rPr>
+          <w:sz w:val="22"/>
+          <w:szCs w:val="22"/>
+        </w:rPr>
+        <w:t>dikenakan</w:t>
+      </w:r>
+      <w:proofErr w:type="spellEnd"/>
+      <w:r>
+        <w:rPr>
+          <w:sz w:val="22"/>
+          <w:szCs w:val="22"/>
+        </w:rPr>
+        <w:t xml:space="preserve"> </w:t>
+      </w:r>
+      <w:proofErr w:type="spellStart"/>
+      <w:r>
+        <w:rPr>
+          <w:sz w:val="22"/>
+          <w:szCs w:val="22"/>
+        </w:rPr>
+        <w:t>sanksi</w:t>
+      </w:r>
+      <w:proofErr w:type="spellEnd"/>
+      <w:r>
+        <w:rPr>
+          <w:sz w:val="22"/>
+          <w:szCs w:val="22"/>
+        </w:rPr>
+        <w:t xml:space="preserve"> </w:t>
+      </w:r>
+      <w:proofErr w:type="spellStart"/>
+      <w:r>
+        <w:rPr>
+          <w:sz w:val="22"/>
+          <w:szCs w:val="22"/>
+        </w:rPr>
+        <w:t>untuk</w:t>
+      </w:r>
+      <w:proofErr w:type="spellEnd"/>
+      <w:r>
+        <w:rPr>
+          <w:sz w:val="22"/>
+          <w:szCs w:val="22"/>
+        </w:rPr>
+        <w:t xml:space="preserve"> </w:t>
+      </w:r>
+      <w:proofErr w:type="spellStart"/>
+      <w:r>
+        <w:rPr>
+          <w:sz w:val="22"/>
+          <w:szCs w:val="22"/>
+        </w:rPr>
+        <w:t>mengulang</w:t>
+      </w:r>
+      <w:proofErr w:type="spellEnd"/>
+      <w:r>
+        <w:rPr>
+          <w:sz w:val="22"/>
+          <w:szCs w:val="22"/>
+        </w:rPr>
+        <w:t xml:space="preserve"> </w:t>
+      </w:r>
+      <w:proofErr w:type="spellStart"/>
+      <w:r>
+        <w:rPr>
+          <w:sz w:val="22"/>
+          <w:szCs w:val="22"/>
+        </w:rPr>
+        <w:t>kembali</w:t>
+      </w:r>
+      <w:proofErr w:type="spellEnd"/>
+      <w:r>
+        <w:rPr>
+          <w:sz w:val="22"/>
+          <w:szCs w:val="22"/>
+        </w:rPr>
+        <w:t xml:space="preserve"> </w:t>
+      </w:r>
+      <w:proofErr w:type="spellStart"/>
+      <w:r>
+        <w:rPr>
+          <w:sz w:val="22"/>
+          <w:szCs w:val="22"/>
+        </w:rPr>
+        <w:t>Ujian</w:t>
+      </w:r>
+      <w:proofErr w:type="spellEnd"/>
+      <w:r>
+        <w:rPr>
+          <w:sz w:val="22"/>
+          <w:szCs w:val="22"/>
+        </w:rPr>
+        <w:t xml:space="preserve"> Proposal </w:t>
+      </w:r>
+      <w:proofErr w:type="spellStart"/>
+      <w:r>
+        <w:rPr>
+          <w:sz w:val="22"/>
+          <w:szCs w:val="22"/>
+        </w:rPr>
+        <w:t>Tugas</w:t>
+      </w:r>
+      <w:proofErr w:type="spellEnd"/>
+      <w:r>
+        <w:rPr>
+          <w:sz w:val="22"/>
+          <w:szCs w:val="22"/>
+        </w:rPr>
+        <w:t xml:space="preserve"> </w:t>
+      </w:r>
+      <w:proofErr w:type="spellStart"/>
+      <w:r>
+        <w:rPr>
+          <w:sz w:val="22"/>
+          <w:szCs w:val="22"/>
+        </w:rPr>
+        <w:t>Akhir</w:t>
+      </w:r>
+      <w:proofErr w:type="spellEnd"/>
+      <w:r>
+        <w:rPr>
+          <w:sz w:val="22"/>
+          <w:szCs w:val="22"/>
+        </w:rPr>
+        <w:t xml:space="preserve"> </w:t>
+      </w:r>
+      <w:proofErr w:type="spellStart"/>
+      <w:r>
+        <w:rPr>
+          <w:sz w:val="22"/>
+          <w:szCs w:val="22"/>
+        </w:rPr>
+        <w:t>dengan</w:t>
+      </w:r>
+      <w:proofErr w:type="spellEnd"/>
+      <w:r>
+        <w:rPr>
+          <w:sz w:val="22"/>
+          <w:szCs w:val="22"/>
+        </w:rPr>
+        <w:t xml:space="preserve"> </w:t>
+      </w:r>
+      <w:proofErr w:type="spellStart"/>
+      <w:r>
+        <w:rPr>
+          <w:sz w:val="22"/>
+          <w:szCs w:val="22"/>
+        </w:rPr>
+        <w:t>Topik</w:t>
+      </w:r>
+      <w:proofErr w:type="spellEnd"/>
+      <w:r>
+        <w:rPr>
+          <w:sz w:val="22"/>
+          <w:szCs w:val="22"/>
+        </w:rPr>
+        <w:t xml:space="preserve"> yang </w:t>
+      </w:r>
+      <w:proofErr w:type="spellStart"/>
+      <w:r>
+        <w:rPr>
+          <w:sz w:val="22"/>
+          <w:szCs w:val="22"/>
+        </w:rPr>
+        <w:t>baru</w:t>
+      </w:r>
+      <w:proofErr w:type="spellEnd"/>
       <w:r>
         <w:rPr>
           <w:sz w:val="22"/>
@@ -845,7 +1704,23 @@
           <w:sz w:val="22"/>
           <w:szCs w:val="22"/>
         </w:rPr>
-        <w:t xml:space="preserve"> Juni 2020</w:t>
+        <w:t xml:space="preserve"> </w:t>
+      </w:r>
+      <w:proofErr w:type="spellStart"/>
+      <w:r>
+        <w:rPr>
+          <w:sz w:val="22"/>
+          <w:szCs w:val="22"/>
+        </w:rPr>
+        <w:t>Juni</w:t>
+      </w:r>
+      <w:proofErr w:type="spellEnd"/>
+      <w:r>
+        <w:rPr>
+          <w:sz w:val="22"/>
+          <w:szCs w:val="22"/>
+        </w:rPr>
+        <w:t xml:space="preserve"> 2020</w:t>
       </w:r>
     </w:p>
     <w:p>
@@ -862,7 +1737,39 @@
           <w:sz w:val="22"/>
           <w:szCs w:val="22"/>
         </w:rPr>
-        <w:t>Yang membuat pernyataan,</w:t>
+        <w:t xml:space="preserve">Yang </w:t>
+      </w:r>
+      <w:proofErr w:type="spellStart"/>
+      <w:r>
+        <w:rPr>
+          <w:sz w:val="22"/>
+          <w:szCs w:val="22"/>
+        </w:rPr>
+        <w:t>membuat</w:t>
+      </w:r>
+      <w:proofErr w:type="spellEnd"/>
+      <w:r>
+        <w:rPr>
+          <w:sz w:val="22"/>
+          <w:szCs w:val="22"/>
+        </w:rPr>
+        <w:t xml:space="preserve"> </w:t>
+      </w:r>
+      <w:proofErr w:type="spellStart"/>
+      <w:r>
+        <w:rPr>
+          <w:sz w:val="22"/>
+          <w:szCs w:val="22"/>
+        </w:rPr>
+        <w:t>pernyataan</w:t>
+      </w:r>
+      <w:proofErr w:type="spellEnd"/>
+      <w:r>
+        <w:rPr>
+          <w:sz w:val="22"/>
+          <w:szCs w:val="22"/>
+        </w:rPr>
+        <w:t>,</w:t>
       </w:r>
     </w:p>
     <w:p>
@@ -921,8 +1828,18 @@
           <w:szCs w:val="22"/>
           <w:u w:val="single"/>
         </w:rPr>
-        <w:t>I Made Wardana</w:t>
-      </w:r>
+        <w:t xml:space="preserve">I Made </w:t>
+      </w:r>
+      <w:proofErr w:type="spellStart"/>
+      <w:r>
+        <w:rPr>
+          <w:sz w:val="22"/>
+          <w:szCs w:val="22"/>
+          <w:u w:val="single"/>
+        </w:rPr>
+        <w:t>Wardana</w:t>
+      </w:r>
+      <w:proofErr w:type="spellEnd"/>
     </w:p>
     <w:p>
       <w:pPr>
@@ -973,12 +1890,21 @@
           <w:szCs w:val="23"/>
         </w:rPr>
       </w:pPr>
-      <w:r>
-        <w:rPr>
-          <w:sz w:val="23"/>
-          <w:szCs w:val="23"/>
-        </w:rPr>
-        <w:t xml:space="preserve">Mengetahui </w:t>
+      <w:proofErr w:type="spellStart"/>
+      <w:r>
+        <w:rPr>
+          <w:sz w:val="23"/>
+          <w:szCs w:val="23"/>
+        </w:rPr>
+        <w:t>Mengetahui</w:t>
+      </w:r>
+      <w:proofErr w:type="spellEnd"/>
+      <w:r>
+        <w:rPr>
+          <w:sz w:val="23"/>
+          <w:szCs w:val="23"/>
+        </w:rPr>
+        <w:t xml:space="preserve"> </w:t>
       </w:r>
     </w:p>
     <w:p>
@@ -1008,6 +1934,7 @@
         </w:rPr>
         <w:t xml:space="preserve"> </w:t>
       </w:r>
+      <w:proofErr w:type="spellStart"/>
       <w:r>
         <w:rPr>
           <w:w w:val="101"/>
@@ -1017,6 +1944,7 @@
         </w:rPr>
         <w:t>Penguji</w:t>
       </w:r>
+      <w:proofErr w:type="spellEnd"/>
     </w:p>
     <w:p>
       <w:pPr>
@@ -1074,8 +2002,61 @@
           <w:szCs w:val="23"/>
           <w:u w:val="single" w:color="000000"/>
         </w:rPr>
-        <w:lastRenderedPageBreak/>
-        <w:t>I Made Widiartha, S.Si, M.Kom.</w:t>
+        <w:t xml:space="preserve">I Made </w:t>
+      </w:r>
+      <w:proofErr w:type="spellStart"/>
+      <w:r>
+        <w:rPr>
+          <w:sz w:val="23"/>
+          <w:szCs w:val="23"/>
+          <w:u w:val="single" w:color="000000"/>
+        </w:rPr>
+        <w:t>Widiartha</w:t>
+      </w:r>
+      <w:proofErr w:type="spellEnd"/>
+      <w:r>
+        <w:rPr>
+          <w:sz w:val="23"/>
+          <w:szCs w:val="23"/>
+          <w:u w:val="single" w:color="000000"/>
+        </w:rPr>
+        <w:t xml:space="preserve">, </w:t>
+      </w:r>
+      <w:proofErr w:type="spellStart"/>
+      <w:r>
+        <w:rPr>
+          <w:sz w:val="23"/>
+          <w:szCs w:val="23"/>
+          <w:u w:val="single" w:color="000000"/>
+        </w:rPr>
+        <w:t>S.Si</w:t>
+      </w:r>
+      <w:proofErr w:type="spellEnd"/>
+      <w:r>
+        <w:rPr>
+          <w:sz w:val="23"/>
+          <w:szCs w:val="23"/>
+          <w:u w:val="single" w:color="000000"/>
+        </w:rPr>
+        <w:t xml:space="preserve">, </w:t>
+      </w:r>
+      <w:proofErr w:type="spellStart"/>
+      <w:r>
+        <w:rPr>
+          <w:sz w:val="23"/>
+          <w:szCs w:val="23"/>
+          <w:u w:val="single" w:color="000000"/>
+        </w:rPr>
+        <w:t>M.Kom</w:t>
+      </w:r>
+      <w:proofErr w:type="spellEnd"/>
+      <w:r>
+        <w:rPr>
+          <w:sz w:val="23"/>
+          <w:szCs w:val="23"/>
+          <w:u w:val="single" w:color="000000"/>
+        </w:rPr>
+        <w:t>.</w:t>
       </w:r>
     </w:p>
     <w:p>
@@ -1134,8 +2115,79 @@
           <w:szCs w:val="23"/>
           <w:u w:val="single" w:color="000000"/>
         </w:rPr>
-        <w:lastRenderedPageBreak/>
-        <w:t>Ida Bagus Made Mahendra, S.Kom.,M.Kom.</w:t>
+        <w:t xml:space="preserve">Ida </w:t>
+      </w:r>
+      <w:proofErr w:type="spellStart"/>
+      <w:r>
+        <w:rPr>
+          <w:sz w:val="23"/>
+          <w:szCs w:val="23"/>
+          <w:u w:val="single" w:color="000000"/>
+        </w:rPr>
+        <w:t>Bagus</w:t>
+      </w:r>
+      <w:proofErr w:type="spellEnd"/>
+      <w:r>
+        <w:rPr>
+          <w:sz w:val="23"/>
+          <w:szCs w:val="23"/>
+          <w:u w:val="single" w:color="000000"/>
+        </w:rPr>
+        <w:t xml:space="preserve"> Made </w:t>
+      </w:r>
+      <w:proofErr w:type="spellStart"/>
+      <w:r>
+        <w:rPr>
+          <w:sz w:val="23"/>
+          <w:szCs w:val="23"/>
+          <w:u w:val="single" w:color="000000"/>
+        </w:rPr>
+        <w:t>Mahendra</w:t>
+      </w:r>
+      <w:proofErr w:type="spellEnd"/>
+      <w:r>
+        <w:rPr>
+          <w:sz w:val="23"/>
+          <w:szCs w:val="23"/>
+          <w:u w:val="single" w:color="000000"/>
+        </w:rPr>
+        <w:t>, S.</w:t>
+      </w:r>
+      <w:proofErr w:type="spellStart"/>
+      <w:r>
+        <w:rPr>
+          <w:sz w:val="23"/>
+          <w:szCs w:val="23"/>
+          <w:u w:val="single" w:color="000000"/>
+        </w:rPr>
+        <w:t>Kom</w:t>
+      </w:r>
+      <w:proofErr w:type="spellEnd"/>
+      <w:r>
+        <w:rPr>
+          <w:sz w:val="23"/>
+          <w:szCs w:val="23"/>
+          <w:u w:val="single" w:color="000000"/>
+        </w:rPr>
+        <w:t>.,</w:t>
+      </w:r>
+      <w:proofErr w:type="spellStart"/>
+      <w:r>
+        <w:rPr>
+          <w:sz w:val="23"/>
+          <w:szCs w:val="23"/>
+          <w:u w:val="single" w:color="000000"/>
+        </w:rPr>
+        <w:t>M.Kom</w:t>
+      </w:r>
+      <w:proofErr w:type="spellEnd"/>
+      <w:r>
+        <w:rPr>
+          <w:sz w:val="23"/>
+          <w:szCs w:val="23"/>
+          <w:u w:val="single" w:color="000000"/>
+        </w:rPr>
+        <w:t>.</w:t>
       </w:r>
     </w:p>
     <w:p>
@@ -1234,14 +2286,95 @@
           <w:szCs w:val="23"/>
         </w:rPr>
       </w:pPr>
+      <w:proofErr w:type="spellStart"/>
       <w:r>
         <w:rPr>
           <w:sz w:val="23"/>
           <w:szCs w:val="23"/>
           <w:u w:val="single" w:color="000000"/>
         </w:rPr>
-        <w:lastRenderedPageBreak/>
-        <w:t>Luh Arida Ayu Rahning Putri, S.Kom., M.Cs.</w:t>
+        <w:t>Luh</w:t>
+      </w:r>
+      <w:proofErr w:type="spellEnd"/>
+      <w:r>
+        <w:rPr>
+          <w:sz w:val="23"/>
+          <w:szCs w:val="23"/>
+          <w:u w:val="single" w:color="000000"/>
+        </w:rPr>
+        <w:t xml:space="preserve"> </w:t>
+      </w:r>
+      <w:proofErr w:type="spellStart"/>
+      <w:r>
+        <w:rPr>
+          <w:sz w:val="23"/>
+          <w:szCs w:val="23"/>
+          <w:u w:val="single" w:color="000000"/>
+        </w:rPr>
+        <w:t>Arida</w:t>
+      </w:r>
+      <w:proofErr w:type="spellEnd"/>
+      <w:r>
+        <w:rPr>
+          <w:sz w:val="23"/>
+          <w:szCs w:val="23"/>
+          <w:u w:val="single" w:color="000000"/>
+        </w:rPr>
+        <w:t xml:space="preserve"> </w:t>
+      </w:r>
+      <w:proofErr w:type="spellStart"/>
+      <w:r>
+        <w:rPr>
+          <w:sz w:val="23"/>
+          <w:szCs w:val="23"/>
+          <w:u w:val="single" w:color="000000"/>
+        </w:rPr>
+        <w:t>Ayu</w:t>
+      </w:r>
+      <w:proofErr w:type="spellEnd"/>
+      <w:r>
+        <w:rPr>
+          <w:sz w:val="23"/>
+          <w:szCs w:val="23"/>
+          <w:u w:val="single" w:color="000000"/>
+        </w:rPr>
+        <w:t xml:space="preserve"> </w:t>
+      </w:r>
+      <w:proofErr w:type="spellStart"/>
+      <w:r>
+        <w:rPr>
+          <w:sz w:val="23"/>
+          <w:szCs w:val="23"/>
+          <w:u w:val="single" w:color="000000"/>
+        </w:rPr>
+        <w:t>Rahning</w:t>
+      </w:r>
+      <w:proofErr w:type="spellEnd"/>
+      <w:r>
+        <w:rPr>
+          <w:sz w:val="23"/>
+          <w:szCs w:val="23"/>
+          <w:u w:val="single" w:color="000000"/>
+        </w:rPr>
+        <w:t xml:space="preserve"> Putri, </w:t>
+      </w:r>
+      <w:proofErr w:type="spellStart"/>
+      <w:r>
+        <w:rPr>
+          <w:sz w:val="23"/>
+          <w:szCs w:val="23"/>
+          <w:u w:val="single" w:color="000000"/>
+        </w:rPr>
+        <w:t>S.Kom</w:t>
+      </w:r>
+      <w:proofErr w:type="spellEnd"/>
+      <w:r>
+        <w:rPr>
+          <w:sz w:val="23"/>
+          <w:szCs w:val="23"/>
+          <w:u w:val="single" w:color="000000"/>
+        </w:rPr>
+        <w:t>., M.Cs.</w:t>
       </w:r>
     </w:p>
     <w:p>
@@ -1290,32 +2423,57 @@
       <w:r>
         <w:br w:type="column"/>
       </w:r>
+      <w:proofErr w:type="spellStart"/>
       <w:r>
         <w:rPr>
           <w:sz w:val="23"/>
           <w:szCs w:val="23"/>
           <w:u w:val="single" w:color="000000"/>
         </w:rPr>
-        <w:lastRenderedPageBreak/>
-        <w:t>Cokorda Rai Adi Prama</w:t>
-      </w:r>
+        <w:t>Cokorda</w:t>
+      </w:r>
+      <w:proofErr w:type="spellEnd"/>
       <w:r>
         <w:rPr>
           <w:sz w:val="23"/>
           <w:szCs w:val="23"/>
           <w:u w:val="single" w:color="000000"/>
         </w:rPr>
+        <w:t xml:space="preserve"> Rai Adi </w:t>
+      </w:r>
+      <w:proofErr w:type="spellStart"/>
+      <w:r>
+        <w:rPr>
+          <w:sz w:val="23"/>
+          <w:szCs w:val="23"/>
+          <w:u w:val="single" w:color="000000"/>
+        </w:rPr>
+        <w:t>Prama</w:t>
+      </w:r>
+      <w:r>
+        <w:rPr>
+          <w:sz w:val="23"/>
+          <w:szCs w:val="23"/>
+          <w:u w:val="single" w:color="000000"/>
+        </w:rPr>
         <w:t>r</w:t>
       </w:r>
-      <w:bookmarkStart w:id="0" w:name="_GoBack"/>
-      <w:bookmarkEnd w:id="0"/>
       <w:r>
         <w:rPr>
           <w:sz w:val="23"/>
           <w:szCs w:val="23"/>
           <w:u w:val="single" w:color="000000"/>
         </w:rPr>
-        <w:t>tha, S.T., M.M., Ph.D.</w:t>
+        <w:t>tha</w:t>
+      </w:r>
+      <w:proofErr w:type="spellEnd"/>
+      <w:r>
+        <w:rPr>
+          <w:sz w:val="23"/>
+          <w:szCs w:val="23"/>
+          <w:u w:val="single" w:color="000000"/>
+        </w:rPr>
+        <w:t>, S.T., M.M., Ph.D.</w:t>
       </w:r>
     </w:p>
     <w:p>
@@ -1371,8 +2529,79 @@
           <w:szCs w:val="23"/>
           <w:u w:val="single" w:color="000000"/>
         </w:rPr>
-        <w:lastRenderedPageBreak/>
-        <w:t>Ida Bagus Gede Dwidasmara, S.Kom.,M.Cs.</w:t>
+        <w:t xml:space="preserve">Ida </w:t>
+      </w:r>
+      <w:proofErr w:type="spellStart"/>
+      <w:r>
+        <w:rPr>
+          <w:sz w:val="23"/>
+          <w:szCs w:val="23"/>
+          <w:u w:val="single" w:color="000000"/>
+        </w:rPr>
+        <w:t>Bagus</w:t>
+      </w:r>
+      <w:proofErr w:type="spellEnd"/>
+      <w:r>
+        <w:rPr>
+          <w:sz w:val="23"/>
+          <w:szCs w:val="23"/>
+          <w:u w:val="single" w:color="000000"/>
+        </w:rPr>
+        <w:t xml:space="preserve"> </w:t>
+      </w:r>
+      <w:proofErr w:type="spellStart"/>
+      <w:r>
+        <w:rPr>
+          <w:sz w:val="23"/>
+          <w:szCs w:val="23"/>
+          <w:u w:val="single" w:color="000000"/>
+        </w:rPr>
+        <w:t>Gede</w:t>
+      </w:r>
+      <w:proofErr w:type="spellEnd"/>
+      <w:r>
+        <w:rPr>
+          <w:sz w:val="23"/>
+          <w:szCs w:val="23"/>
+          <w:u w:val="single" w:color="000000"/>
+        </w:rPr>
+        <w:t xml:space="preserve"> </w:t>
+      </w:r>
+      <w:proofErr w:type="spellStart"/>
+      <w:r>
+        <w:rPr>
+          <w:sz w:val="23"/>
+          <w:szCs w:val="23"/>
+          <w:u w:val="single" w:color="000000"/>
+        </w:rPr>
+        <w:t>Dwidasmara</w:t>
+      </w:r>
+      <w:proofErr w:type="spellEnd"/>
+      <w:r>
+        <w:rPr>
+          <w:sz w:val="23"/>
+          <w:szCs w:val="23"/>
+          <w:u w:val="single" w:color="000000"/>
+        </w:rPr>
+        <w:t>, S.</w:t>
+      </w:r>
+      <w:proofErr w:type="spellStart"/>
+      <w:r>
+        <w:rPr>
+          <w:sz w:val="23"/>
+          <w:szCs w:val="23"/>
+          <w:u w:val="single" w:color="000000"/>
+        </w:rPr>
+        <w:t>Kom</w:t>
+      </w:r>
+      <w:proofErr w:type="spellEnd"/>
+      <w:r>
+        <w:rPr>
+          <w:sz w:val="23"/>
+          <w:szCs w:val="23"/>
+          <w:u w:val="single" w:color="000000"/>
+        </w:rPr>
+        <w:t>.,M.Cs.</w:t>
       </w:r>
     </w:p>
     <w:p>
@@ -1425,9 +2654,10 @@
     <w:p>
       <w:pPr>
         <w:spacing w:before="11" w:line="280" w:lineRule="exact"/>
-        <w:rPr>
-          <w:sz w:val="28"/>
-          <w:szCs w:val="28"/>
+        <w:jc w:val="center"/>
+        <w:rPr>
+          <w:sz w:val="23"/>
+          <w:szCs w:val="23"/>
         </w:rPr>
       </w:pPr>
       <w:r>
@@ -1435,11 +2665,10 @@
           <w:noProof/>
           <w:lang w:val="id-ID" w:eastAsia="id-ID"/>
         </w:rPr>
-        <w:lastRenderedPageBreak/>
         <mc:AlternateContent>
           <mc:Choice Requires="wpg">
             <w:drawing>
-              <wp:anchor distT="0" distB="0" distL="114300" distR="114300" simplePos="0" relativeHeight="251658240" behindDoc="1" locked="0" layoutInCell="1" allowOverlap="1">
+              <wp:anchor distT="0" distB="0" distL="114300" distR="114300" simplePos="0" relativeHeight="251658240" behindDoc="1" locked="0" layoutInCell="1" allowOverlap="1" wp14:anchorId="5FA65619" wp14:editId="0B41EB61">
                 <wp:simplePos x="0" y="0"/>
                 <wp:positionH relativeFrom="page">
                   <wp:posOffset>720090</wp:posOffset>
@@ -1554,16 +2783,7 @@
           </mc:Fallback>
         </mc:AlternateContent>
       </w:r>
-    </w:p>
-    <w:p>
-      <w:pPr>
-        <w:spacing w:before="33"/>
-        <w:ind w:left="1569"/>
-        <w:rPr>
-          <w:sz w:val="23"/>
-          <w:szCs w:val="23"/>
-        </w:rPr>
-      </w:pPr>
+      <w:proofErr w:type="spellStart"/>
       <w:r>
         <w:rPr>
           <w:sz w:val="23"/>
@@ -1571,6 +2791,7 @@
         </w:rPr>
         <w:t>Komisi</w:t>
       </w:r>
+      <w:proofErr w:type="spellEnd"/>
       <w:r>
         <w:rPr>
           <w:spacing w:val="8"/>
@@ -1609,6 +2830,7 @@
         </w:rPr>
         <w:t xml:space="preserve"> </w:t>
       </w:r>
+      <w:proofErr w:type="spellStart"/>
       <w:r>
         <w:rPr>
           <w:sz w:val="23"/>
@@ -1616,6 +2838,7 @@
         </w:rPr>
         <w:t>Tugas</w:t>
       </w:r>
+      <w:proofErr w:type="spellEnd"/>
       <w:r>
         <w:rPr>
           <w:spacing w:val="7"/>
@@ -1624,6 +2847,7 @@
         </w:rPr>
         <w:t xml:space="preserve"> </w:t>
       </w:r>
+      <w:proofErr w:type="spellStart"/>
       <w:r>
         <w:rPr>
           <w:sz w:val="23"/>
@@ -1631,6 +2855,7 @@
         </w:rPr>
         <w:t>Akhir</w:t>
       </w:r>
+      <w:proofErr w:type="spellEnd"/>
       <w:r>
         <w:rPr>
           <w:spacing w:val="6"/>
@@ -1639,6 +2864,7 @@
         </w:rPr>
         <w:t xml:space="preserve"> </w:t>
       </w:r>
+      <w:proofErr w:type="spellStart"/>
       <w:r>
         <w:rPr>
           <w:sz w:val="23"/>
@@ -1646,6 +2872,7 @@
         </w:rPr>
         <w:t>Jurusan</w:t>
       </w:r>
+      <w:proofErr w:type="spellEnd"/>
       <w:r>
         <w:rPr>
           <w:spacing w:val="8"/>
@@ -1654,6 +2881,7 @@
         </w:rPr>
         <w:t xml:space="preserve"> </w:t>
       </w:r>
+      <w:proofErr w:type="spellStart"/>
       <w:r>
         <w:rPr>
           <w:sz w:val="23"/>
@@ -1661,14 +2889,16 @@
         </w:rPr>
         <w:t>Ilmu</w:t>
       </w:r>
-      <w:r>
-        <w:rPr>
-          <w:spacing w:val="5"/>
-          <w:sz w:val="23"/>
-          <w:szCs w:val="23"/>
-        </w:rPr>
-        <w:t xml:space="preserve"> </w:t>
-      </w:r>
+      <w:proofErr w:type="spellEnd"/>
+      <w:r>
+        <w:rPr>
+          <w:spacing w:val="5"/>
+          <w:sz w:val="23"/>
+          <w:szCs w:val="23"/>
+        </w:rPr>
+        <w:t xml:space="preserve"> </w:t>
+      </w:r>
+      <w:proofErr w:type="spellStart"/>
       <w:r>
         <w:rPr>
           <w:sz w:val="23"/>
@@ -1676,6 +2906,7 @@
         </w:rPr>
         <w:t>Komputer</w:t>
       </w:r>
+      <w:proofErr w:type="spellEnd"/>
       <w:r>
         <w:rPr>
           <w:spacing w:val="10"/>
@@ -1719,7 +2950,7 @@
 </file>
 
 <file path=word/numbering.xml><?xml version="1.0" encoding="utf-8"?>
-<w:numbering xmlns:wpc="http://schemas.microsoft.com/office/word/2010/wordprocessingCanvas" xmlns:cx="http://schemas.microsoft.com/office/drawing/2014/chartex" xmlns:cx1="http://schemas.microsoft.com/office/drawing/2015/9/8/chartex" xmlns:mc="http://schemas.openxmlformats.org/markup-compatibility/2006" xmlns:o="urn:schemas-microsoft-com:office:office" xmlns:r="http://schemas.openxmlformats.org/officeDocument/2006/relationships" xmlns:m="http://schemas.openxmlformats.org/officeDocument/2006/math" xmlns:v="urn:schemas-microsoft-com:vml" xmlns:wp14="http://schemas.microsoft.com/office/word/2010/wordprocessingDrawing" xmlns:wp="http://schemas.openxmlformats.org/drawingml/2006/wordprocessingDrawing" xmlns:w10="urn:schemas-microsoft-com:office:word" xmlns:w="http://schemas.openxmlformats.org/wordprocessingml/2006/main" xmlns:w14="http://schemas.microsoft.com/office/word/2010/wordml" xmlns:w15="http://schemas.microsoft.com/office/word/2012/wordml" xmlns:w16se="http://schemas.microsoft.com/office/word/2015/wordml/symex" xmlns:wpg="http://schemas.microsoft.com/office/word/2010/wordprocessingGroup" xmlns:wpi="http://schemas.microsoft.com/office/word/2010/wordprocessingInk" xmlns:wne="http://schemas.microsoft.com/office/word/2006/wordml" xmlns:wps="http://schemas.microsoft.com/office/word/2010/wordprocessingShape" mc:Ignorable="w14 w15 w16se wp14">
+<w:numbering xmlns:wpc="http://schemas.microsoft.com/office/word/2010/wordprocessingCanvas" xmlns:cx="http://schemas.microsoft.com/office/drawing/2014/chartex" xmlns:cx1="http://schemas.microsoft.com/office/drawing/2015/9/8/chartex" xmlns:cx2="http://schemas.microsoft.com/office/drawing/2015/10/21/chartex" xmlns:cx3="http://schemas.microsoft.com/office/drawing/2016/5/9/chartex" xmlns:cx4="http://schemas.microsoft.com/office/drawing/2016/5/10/chartex" xmlns:cx5="http://schemas.microsoft.com/office/drawing/2016/5/11/chartex" xmlns:cx6="http://schemas.microsoft.com/office/drawing/2016/5/12/chartex" xmlns:cx7="http://schemas.microsoft.com/office/drawing/2016/5/13/chartex" xmlns:cx8="http://schemas.microsoft.com/office/drawing/2016/5/14/chartex" xmlns:mc="http://schemas.openxmlformats.org/markup-compatibility/2006" xmlns:aink="http://schemas.microsoft.com/office/drawing/2016/ink" xmlns:am3d="http://schemas.microsoft.com/office/drawing/2017/model3d" xmlns:o="urn:schemas-microsoft-com:office:office" xmlns:r="http://schemas.openxmlformats.org/officeDocument/2006/relationships" xmlns:m="http://schemas.openxmlformats.org/officeDocument/2006/math" xmlns:v="urn:schemas-microsoft-com:vml" xmlns:wp14="http://schemas.microsoft.com/office/word/2010/wordprocessingDrawing" xmlns:wp="http://schemas.openxmlformats.org/drawingml/2006/wordprocessingDrawing" xmlns:w10="urn:schemas-microsoft-com:office:word" xmlns:w="http://schemas.openxmlformats.org/wordprocessingml/2006/main" xmlns:w14="http://schemas.microsoft.com/office/word/2010/wordml" xmlns:w15="http://schemas.microsoft.com/office/word/2012/wordml" xmlns:w16cex="http://schemas.microsoft.com/office/word/2018/wordml/cex" xmlns:w16cid="http://schemas.microsoft.com/office/word/2016/wordml/cid" xmlns:w16="http://schemas.microsoft.com/office/word/2018/wordml" xmlns:w16se="http://schemas.microsoft.com/office/word/2015/wordml/symex" xmlns:wpg="http://schemas.microsoft.com/office/word/2010/wordprocessingGroup" xmlns:wpi="http://schemas.microsoft.com/office/word/2010/wordprocessingInk" xmlns:wne="http://schemas.microsoft.com/office/word/2006/wordml" xmlns:wps="http://schemas.microsoft.com/office/word/2010/wordprocessingShape" mc:Ignorable="w14 w15 w16se w16cid w16 w16cex wp14">
   <w:abstractNum w:abstractNumId="0" w15:restartNumberingAfterBreak="0">
     <w:nsid w:val="66657BC7"/>
     <w:multiLevelType w:val="multilevel"/>
@@ -1849,7 +3080,7 @@
 </file>
 
 <file path=word/styles.xml><?xml version="1.0" encoding="utf-8"?>
-<w:styles xmlns:mc="http://schemas.openxmlformats.org/markup-compatibility/2006" xmlns:r="http://schemas.openxmlformats.org/officeDocument/2006/relationships" xmlns:w="http://schemas.openxmlformats.org/wordprocessingml/2006/main" xmlns:w14="http://schemas.microsoft.com/office/word/2010/wordml" xmlns:w15="http://schemas.microsoft.com/office/word/2012/wordml" xmlns:w16se="http://schemas.microsoft.com/office/word/2015/wordml/symex" mc:Ignorable="w14 w15 w16se">
+<w:styles xmlns:mc="http://schemas.openxmlformats.org/markup-compatibility/2006" xmlns:r="http://schemas.openxmlformats.org/officeDocument/2006/relationships" xmlns:w="http://schemas.openxmlformats.org/wordprocessingml/2006/main" xmlns:w14="http://schemas.microsoft.com/office/word/2010/wordml" xmlns:w15="http://schemas.microsoft.com/office/word/2012/wordml" xmlns:w16cex="http://schemas.microsoft.com/office/word/2018/wordml/cex" xmlns:w16cid="http://schemas.microsoft.com/office/word/2016/wordml/cid" xmlns:w16="http://schemas.microsoft.com/office/word/2018/wordml" xmlns:w16se="http://schemas.microsoft.com/office/word/2015/wordml/symex" mc:Ignorable="w14 w15 w16se w16cid w16 w16cex">
   <w:docDefaults>
     <w:rPrDefault>
       <w:rPr>
@@ -1859,7 +3090,7 @@
     </w:rPrDefault>
     <w:pPrDefault/>
   </w:docDefaults>
-  <w:latentStyles w:defLockedState="0" w:defUIPriority="99" w:defSemiHidden="0" w:defUnhideWhenUsed="0" w:defQFormat="0" w:count="371">
+  <w:latentStyles w:defLockedState="0" w:defUIPriority="99" w:defSemiHidden="0" w:defUnhideWhenUsed="0" w:defQFormat="0" w:count="376">
     <w:lsdException w:name="Normal" w:uiPriority="0" w:qFormat="1"/>
     <w:lsdException w:name="heading 1" w:uiPriority="9" w:qFormat="1"/>
     <w:lsdException w:name="heading 2" w:semiHidden="1" w:uiPriority="9" w:unhideWhenUsed="1" w:qFormat="1"/>
@@ -1965,7 +3196,6 @@
     <w:lsdException w:name="HTML Sample" w:semiHidden="1" w:unhideWhenUsed="1"/>
     <w:lsdException w:name="HTML Typewriter" w:semiHidden="1" w:unhideWhenUsed="1"/>
     <w:lsdException w:name="HTML Variable" w:semiHidden="1" w:unhideWhenUsed="1"/>
-    <w:lsdException w:name="Normal Table" w:semiHidden="1" w:unhideWhenUsed="1"/>
     <w:lsdException w:name="annotation subject" w:semiHidden="1" w:unhideWhenUsed="1"/>
     <w:lsdException w:name="No List" w:semiHidden="1" w:unhideWhenUsed="1"/>
     <w:lsdException w:name="Outline List 1" w:semiHidden="1" w:unhideWhenUsed="1"/>
@@ -2008,11 +3238,8 @@
     <w:lsdException w:name="Table Contemporary" w:semiHidden="1" w:unhideWhenUsed="1"/>
     <w:lsdException w:name="Table Elegant" w:semiHidden="1" w:unhideWhenUsed="1"/>
     <w:lsdException w:name="Table Professional" w:semiHidden="1" w:unhideWhenUsed="1"/>
-    <w:lsdException w:name="Table Subtle 1" w:semiHidden="1" w:unhideWhenUsed="1"/>
     <w:lsdException w:name="Table Subtle 2" w:semiHidden="1" w:unhideWhenUsed="1"/>
     <w:lsdException w:name="Table Web 1" w:semiHidden="1" w:unhideWhenUsed="1"/>
-    <w:lsdException w:name="Table Web 2" w:semiHidden="1" w:unhideWhenUsed="1"/>
-    <w:lsdException w:name="Table Web 3" w:semiHidden="1" w:unhideWhenUsed="1"/>
     <w:lsdException w:name="Balloon Text" w:semiHidden="1" w:unhideWhenUsed="1"/>
     <w:lsdException w:name="Table Grid" w:uiPriority="59"/>
     <w:lsdException w:name="Table Theme" w:semiHidden="1" w:unhideWhenUsed="1"/>
@@ -2231,6 +3458,11 @@
     <w:lsdException w:name="List Table 5 Dark Accent 6" w:uiPriority="50"/>
     <w:lsdException w:name="List Table 6 Colorful Accent 6" w:uiPriority="51"/>
     <w:lsdException w:name="List Table 7 Colorful Accent 6" w:uiPriority="52"/>
+    <w:lsdException w:name="Mention" w:semiHidden="1" w:unhideWhenUsed="1"/>
+    <w:lsdException w:name="Smart Hyperlink" w:semiHidden="1" w:unhideWhenUsed="1"/>
+    <w:lsdException w:name="Hashtag" w:semiHidden="1" w:unhideWhenUsed="1"/>
+    <w:lsdException w:name="Unresolved Mention" w:semiHidden="1" w:unhideWhenUsed="1"/>
+    <w:lsdException w:name="Smart Link" w:semiHidden="1" w:unhideWhenUsed="1"/>
   </w:latentStyles>
   <w:style w:type="paragraph" w:default="1" w:styleId="Normal">
     <w:name w:val="Normal"/>

</xml_diff>